<commit_message>
add the pwm section
</commit_message>
<xml_diff>
--- a/Lab 2/Lab 2.docx
+++ b/Lab 2/Lab 2.docx
@@ -46,7 +46,6 @@
       <w:pPr>
         <w:jc w:val="center"/>
         <w:rPr>
-          <w:rFonts w:hint="cs"/>
           <w:b/>
           <w:bCs/>
           <w:sz w:val="28"/>
@@ -120,7 +119,25 @@
         <w:t xml:space="preserve"> </w:t>
       </w:r>
       <w:r>
-        <w:t>Timers and their interrupts</w:t>
+        <w:t xml:space="preserve">Timers </w:t>
+      </w:r>
+    </w:p>
+    <w:p>
+      <w:pPr>
+        <w:pStyle w:val="ListParagraph"/>
+        <w:numPr>
+          <w:ilvl w:val="0"/>
+          <w:numId w:val="1"/>
+        </w:numPr>
+      </w:pPr>
+      <w:r>
+        <w:t>Study</w:t>
+      </w:r>
+      <w:r>
+        <w:t xml:space="preserve"> interrupts</w:t>
+      </w:r>
+      <w:r>
+        <w:t xml:space="preserve"> and interrupts service routine</w:t>
       </w:r>
       <w:r>
         <w:t>.</w:t>
@@ -191,7 +208,7 @@
       </w:r>
     </w:p>
     <w:p>
-      <w:hyperlink r:id="rId5" w:history="1">
+      <w:hyperlink r:id="rId6" w:history="1">
         <w:r>
           <w:rPr>
             <w:rStyle w:val="Hyperlink"/>
@@ -234,7 +251,10 @@
         <w:t xml:space="preserve"> </w:t>
       </w:r>
       <w:r>
-        <w:t>Set Timer</w:t>
+        <w:t>Timer</w:t>
+      </w:r>
+      <w:r>
+        <w:t>/Counter</w:t>
       </w:r>
     </w:p>
     <w:p>
@@ -245,17 +265,96 @@
         <w:t>Timer is a counter with 8, 16- or 32-bit register it depends on the architecture of the microcontroller unit. It increments its value by one every one clock cycle. The clock of the timer need not to be the same of the core clock. It can be its clock or its clock divided by a certain value. It also can have external clock source. All of this is set by bits on its control registers.</w:t>
       </w:r>
       <w:r>
-        <w:t xml:space="preserve"> You can get and set the value of the timer by accessing its data register. You can also generate interrupt if an overflow occurred. Then you can define an interrupt service routine to perform certain function.</w:t>
-      </w:r>
-      <w:bookmarkStart w:id="0" w:name="_GoBack"/>
-      <w:bookmarkEnd w:id="0"/>
+        <w:t xml:space="preserve"> You can get and set the value of the timer by accessing its data register. You can also generate interrupt if an overflow occurred</w:t>
+      </w:r>
+      <w:r>
+        <w:t xml:space="preserve"> or certain value is reached</w:t>
+      </w:r>
+      <w:r>
+        <w:t>. Then you can define an interrupt service routine to perform certain function.</w:t>
+      </w:r>
+    </w:p>
+    <w:p>
+      <w:pPr>
+        <w:keepNext/>
+        <w:jc w:val="center"/>
+      </w:pPr>
+      <w:r>
+        <w:rPr>
+          <w:noProof/>
+        </w:rPr>
+        <w:drawing>
+          <wp:inline distT="0" distB="0" distL="0" distR="0" wp14:anchorId="0580393F" wp14:editId="51F41A03">
+            <wp:extent cx="4373792" cy="2609322"/>
+            <wp:effectExtent l="0" t="0" r="8255" b="635"/>
+            <wp:docPr id="2" name="Picture 2"/>
+            <wp:cNvGraphicFramePr>
+              <a:graphicFrameLocks xmlns:a="http://schemas.openxmlformats.org/drawingml/2006/main" noChangeAspect="1"/>
+            </wp:cNvGraphicFramePr>
+            <a:graphic xmlns:a="http://schemas.openxmlformats.org/drawingml/2006/main">
+              <a:graphicData uri="http://schemas.openxmlformats.org/drawingml/2006/picture">
+                <pic:pic xmlns:pic="http://schemas.openxmlformats.org/drawingml/2006/picture">
+                  <pic:nvPicPr>
+                    <pic:cNvPr id="1" name=""/>
+                    <pic:cNvPicPr/>
+                  </pic:nvPicPr>
+                  <pic:blipFill>
+                    <a:blip r:embed="rId7"/>
+                    <a:stretch>
+                      <a:fillRect/>
+                    </a:stretch>
+                  </pic:blipFill>
+                  <pic:spPr>
+                    <a:xfrm>
+                      <a:off x="0" y="0"/>
+                      <a:ext cx="4395328" cy="2622170"/>
+                    </a:xfrm>
+                    <a:prstGeom prst="rect">
+                      <a:avLst/>
+                    </a:prstGeom>
+                  </pic:spPr>
+                </pic:pic>
+              </a:graphicData>
+            </a:graphic>
+          </wp:inline>
+        </w:drawing>
+      </w:r>
+    </w:p>
+    <w:p>
+      <w:pPr>
+        <w:pStyle w:val="Caption"/>
+        <w:jc w:val="center"/>
+      </w:pPr>
+      <w:r>
+        <w:t xml:space="preserve">Figure </w:t>
+      </w:r>
+      <w:fldSimple w:instr=" SEQ Figure \* ARABIC ">
+        <w:r>
+          <w:rPr>
+            <w:noProof/>
+          </w:rPr>
+          <w:t>1</w:t>
+        </w:r>
+      </w:fldSimple>
+      <w:r>
+        <w:t xml:space="preserve"> 16-bit Timer/Counter Block Diagram</w:t>
+      </w:r>
     </w:p>
     <w:p>
       <w:pPr>
         <w:jc w:val="both"/>
       </w:pPr>
       <w:r>
-        <w:t>The advantage of using timers is that they are separate device run without the microcontroller core intervention. It can generate interrupts when it has an overflow. Therefore, they can be used as a delay without wasting any of the processor resources(time) Instead of delay function.</w:t>
+        <w:t xml:space="preserve">The advantage of using timers is that they are separate device run without the microcontroller core intervention. </w:t>
+      </w:r>
+      <w:r>
+        <w:t xml:space="preserve">E.g. </w:t>
+      </w:r>
+      <w:r>
+        <w:t>i</w:t>
+      </w:r>
+      <w:r>
+        <w:t>t can generate interrupts when it has an overflow. Therefore, they can be used as a delay without wasting any of the processor resources(time) Instead of delay function.</w:t>
       </w:r>
     </w:p>
     <w:p>
@@ -263,6 +362,7 @@
         <w:jc w:val="both"/>
       </w:pPr>
       <w:r>
+        <w:lastRenderedPageBreak/>
         <w:t xml:space="preserve">To set a timer to Blink LED every </w:t>
       </w:r>
       <w:r>
@@ -313,15 +413,7 @@
               <w:sz w:val="20"/>
               <w:szCs w:val="20"/>
             </w:rPr>
-            <m:t>interval time of interrupt</m:t>
-          </m:r>
-          <m:r>
-            <w:rPr>
-              <w:rFonts w:ascii="Cambria Math" w:hAnsi="Cambria Math"/>
-              <w:sz w:val="20"/>
-              <w:szCs w:val="20"/>
-            </w:rPr>
-            <m:t>=</m:t>
+            <m:t>interval time of interrupt=</m:t>
           </m:r>
           <m:f>
             <m:fPr>
@@ -371,23 +463,7 @@
                       <w:sz w:val="20"/>
                       <w:szCs w:val="20"/>
                     </w:rPr>
-                    <m:t xml:space="preserve">timer </m:t>
-                  </m:r>
-                  <m:r>
-                    <w:rPr>
-                      <w:rFonts w:ascii="Cambria Math" w:hAnsi="Cambria Math"/>
-                      <w:sz w:val="20"/>
-                      <w:szCs w:val="20"/>
-                    </w:rPr>
-                    <m:t>no.  of bits</m:t>
-                  </m:r>
-                  <m:r>
-                    <w:rPr>
-                      <w:rFonts w:ascii="Cambria Math" w:hAnsi="Cambria Math"/>
-                      <w:sz w:val="20"/>
-                      <w:szCs w:val="20"/>
-                    </w:rPr>
-                    <m:t xml:space="preserve"> </m:t>
+                    <m:t xml:space="preserve">timer no.  of bits </m:t>
                   </m:r>
                 </m:sup>
               </m:sSup>
@@ -568,7 +644,7 @@
                     <pic:cNvPicPr/>
                   </pic:nvPicPr>
                   <pic:blipFill>
-                    <a:blip r:embed="rId6"/>
+                    <a:blip r:embed="rId8"/>
                     <a:stretch>
                       <a:fillRect/>
                     </a:stretch>
@@ -597,21 +673,33 @@
       <w:r>
         <w:t xml:space="preserve">Figure </w:t>
       </w:r>
-      <w:fldSimple w:instr=" SEQ Figure \* ARABIC ">
-        <w:r>
-          <w:rPr>
-            <w:noProof/>
-          </w:rPr>
-          <w:t>1</w:t>
-        </w:r>
-      </w:fldSimple>
+      <w:r>
+        <w:fldChar w:fldCharType="begin"/>
+      </w:r>
+      <w:r>
+        <w:instrText xml:space="preserve"> SEQ Figure \* ARABIC </w:instrText>
+      </w:r>
+      <w:r>
+        <w:fldChar w:fldCharType="separate"/>
+      </w:r>
+      <w:r>
+        <w:rPr>
+          <w:noProof/>
+        </w:rPr>
+        <w:t>2</w:t>
+      </w:r>
+      <w:r>
+        <w:rPr>
+          <w:noProof/>
+        </w:rPr>
+        <w:fldChar w:fldCharType="end"/>
+      </w:r>
       <w:r>
         <w:t xml:space="preserve"> Clock Select Bit description</w:t>
       </w:r>
     </w:p>
     <w:p>
       <w:r>
-        <w:lastRenderedPageBreak/>
         <w:t xml:space="preserve">From the prescaler value you obtained above, now you should what bits to set in the timer control register </w:t>
       </w:r>
       <w:r>
@@ -642,21 +730,7 @@
           <w:rFonts w:ascii="Courier New" w:hAnsi="Courier New" w:cs="Courier New"/>
           <w:highlight w:val="lightGray"/>
         </w:rPr>
-        <w:t>TCCR1B |= 1&lt;&lt;CS1</w:t>
-      </w:r>
-      <w:r>
-        <w:rPr>
-          <w:rFonts w:ascii="Courier New" w:hAnsi="Courier New" w:cs="Courier New"/>
-          <w:highlight w:val="lightGray"/>
-        </w:rPr>
-        <w:t>0</w:t>
-      </w:r>
-      <w:r>
-        <w:rPr>
-          <w:rFonts w:ascii="Courier New" w:hAnsi="Courier New" w:cs="Courier New"/>
-          <w:highlight w:val="lightGray"/>
-        </w:rPr>
-        <w:t>;</w:t>
+        <w:t>TCCR1B |= 1&lt;&lt;CS10;</w:t>
       </w:r>
       <w:r>
         <w:rPr>
@@ -678,62 +752,6 @@
           <w:rFonts w:ascii="Courier New" w:hAnsi="Courier New" w:cs="Courier New"/>
           <w:highlight w:val="lightGray"/>
         </w:rPr>
-        <w:t>TCCR1B |= 1&lt;&lt;CS1</w:t>
-      </w:r>
-      <w:r>
-        <w:rPr>
-          <w:rFonts w:ascii="Courier New" w:hAnsi="Courier New" w:cs="Courier New"/>
-          <w:highlight w:val="lightGray"/>
-        </w:rPr>
-        <w:t>1</w:t>
-      </w:r>
-      <w:r>
-        <w:rPr>
-          <w:rFonts w:ascii="Courier New" w:hAnsi="Courier New" w:cs="Courier New"/>
-          <w:highlight w:val="lightGray"/>
-        </w:rPr>
-        <w:t>;</w:t>
-      </w:r>
-      <w:r>
-        <w:rPr>
-          <w:rFonts w:ascii="Courier New" w:hAnsi="Courier New" w:cs="Courier New"/>
-          <w:highlight w:val="lightGray"/>
-        </w:rPr>
-        <w:t xml:space="preserve"> </w:t>
-      </w:r>
-      <w:r>
-        <w:rPr>
-          <w:rFonts w:ascii="Courier New" w:hAnsi="Courier New" w:cs="Courier New"/>
-          <w:highlight w:val="lightGray"/>
-        </w:rPr>
-        <w:t>// this will set the CS1</w:t>
-      </w:r>
-      <w:r>
-        <w:rPr>
-          <w:rFonts w:ascii="Courier New" w:hAnsi="Courier New" w:cs="Courier New"/>
-          <w:highlight w:val="lightGray"/>
-        </w:rPr>
-        <w:t>1</w:t>
-      </w:r>
-      <w:r>
-        <w:rPr>
-          <w:rFonts w:ascii="Courier New" w:hAnsi="Courier New" w:cs="Courier New"/>
-          <w:highlight w:val="lightGray"/>
-        </w:rPr>
-        <w:t xml:space="preserve"> bit to 1</w:t>
-      </w:r>
-    </w:p>
-    <w:p>
-      <w:pPr>
-        <w:rPr>
-          <w:rFonts w:ascii="Courier New" w:hAnsi="Courier New" w:cs="Courier New"/>
-        </w:rPr>
-      </w:pPr>
-      <w:r>
-        <w:rPr>
-          <w:rFonts w:ascii="Courier New" w:hAnsi="Courier New" w:cs="Courier New"/>
-          <w:highlight w:val="lightGray"/>
-        </w:rPr>
         <w:t>TCCR1B |= 1&lt;&lt;CS11;</w:t>
       </w:r>
       <w:r>
@@ -741,28 +759,28 @@
           <w:rFonts w:ascii="Courier New" w:hAnsi="Courier New" w:cs="Courier New"/>
           <w:highlight w:val="lightGray"/>
         </w:rPr>
-        <w:t xml:space="preserve"> </w:t>
-      </w:r>
-      <w:r>
-        <w:rPr>
-          <w:rFonts w:ascii="Courier New" w:hAnsi="Courier New" w:cs="Courier New"/>
-          <w:highlight w:val="lightGray"/>
-        </w:rPr>
-        <w:t>// this will set the CS1</w:t>
-      </w:r>
-      <w:r>
-        <w:rPr>
-          <w:rFonts w:ascii="Courier New" w:hAnsi="Courier New" w:cs="Courier New"/>
-          <w:highlight w:val="lightGray"/>
-        </w:rPr>
-        <w:t>2</w:t>
-      </w:r>
-      <w:r>
-        <w:rPr>
-          <w:rFonts w:ascii="Courier New" w:hAnsi="Courier New" w:cs="Courier New"/>
-          <w:highlight w:val="lightGray"/>
-        </w:rPr>
-        <w:t xml:space="preserve"> bit to 1</w:t>
+        <w:t xml:space="preserve"> // this will set the CS11 bit to 1</w:t>
+      </w:r>
+    </w:p>
+    <w:p>
+      <w:pPr>
+        <w:rPr>
+          <w:rFonts w:ascii="Courier New" w:hAnsi="Courier New" w:cs="Courier New"/>
+        </w:rPr>
+      </w:pPr>
+      <w:r>
+        <w:rPr>
+          <w:rFonts w:ascii="Courier New" w:hAnsi="Courier New" w:cs="Courier New"/>
+          <w:highlight w:val="lightGray"/>
+        </w:rPr>
+        <w:t>TCCR1B |= 1&lt;&lt;CS11;</w:t>
+      </w:r>
+      <w:r>
+        <w:rPr>
+          <w:rFonts w:ascii="Courier New" w:hAnsi="Courier New" w:cs="Courier New"/>
+          <w:highlight w:val="lightGray"/>
+        </w:rPr>
+        <w:t xml:space="preserve"> // this will set the CS12 bit to 1</w:t>
       </w:r>
     </w:p>
     <w:p>
@@ -825,7 +843,7 @@
                     <pic:cNvPicPr/>
                   </pic:nvPicPr>
                   <pic:blipFill>
-                    <a:blip r:embed="rId7"/>
+                    <a:blip r:embed="rId9"/>
                     <a:stretch>
                       <a:fillRect/>
                     </a:stretch>
@@ -857,20 +875,39 @@
       <w:r>
         <w:t xml:space="preserve">Figure </w:t>
       </w:r>
-      <w:fldSimple w:instr=" SEQ Figure \* ARABIC ">
-        <w:r>
-          <w:rPr>
-            <w:noProof/>
-          </w:rPr>
-          <w:t>2</w:t>
-        </w:r>
-      </w:fldSimple>
+      <w:r>
+        <w:fldChar w:fldCharType="begin"/>
+      </w:r>
+      <w:r>
+        <w:instrText xml:space="preserve"> SEQ Figure \* ARABIC </w:instrText>
+      </w:r>
+      <w:r>
+        <w:fldChar w:fldCharType="separate"/>
+      </w:r>
+      <w:r>
+        <w:rPr>
+          <w:noProof/>
+        </w:rPr>
+        <w:t>3</w:t>
+      </w:r>
+      <w:r>
+        <w:rPr>
+          <w:noProof/>
+        </w:rPr>
+        <w:fldChar w:fldCharType="end"/>
+      </w:r>
       <w:r>
         <w:t xml:space="preserve"> Timer1 B Control Register</w:t>
       </w:r>
     </w:p>
     <w:p>
       <w:r>
+        <w:br w:type="page"/>
+      </w:r>
+    </w:p>
+    <w:p>
+      <w:r>
+        <w:lastRenderedPageBreak/>
         <w:t xml:space="preserve">You should enable the overflow interrupt in the timer interrupt mask register </w:t>
       </w:r>
       <w:r>
@@ -894,9 +931,9 @@
           <w:noProof/>
         </w:rPr>
         <w:drawing>
-          <wp:inline distT="0" distB="0" distL="0" distR="0" wp14:anchorId="37B9F11D" wp14:editId="2CC83C3A">
-            <wp:extent cx="5388617" cy="617734"/>
-            <wp:effectExtent l="0" t="0" r="2540" b="0"/>
+          <wp:inline distT="0" distB="0" distL="0" distR="0" wp14:anchorId="37B9F11D" wp14:editId="7BE5BA40">
+            <wp:extent cx="5502257" cy="4154170"/>
+            <wp:effectExtent l="0" t="0" r="3810" b="0"/>
             <wp:docPr id="4" name="Picture 4"/>
             <wp:cNvGraphicFramePr>
               <a:graphicFrameLocks xmlns:a="http://schemas.openxmlformats.org/drawingml/2006/main" noChangeAspect="1"/>
@@ -909,7 +946,13 @@
                     <pic:cNvPicPr/>
                   </pic:nvPicPr>
                   <pic:blipFill>
-                    <a:blip r:embed="rId8"/>
+                    <a:blip r:embed="rId10">
+                      <a:extLst>
+                        <a:ext uri="{28A0092B-C50C-407E-A947-70E740481C1C}">
+                          <a14:useLocalDpi xmlns:a14="http://schemas.microsoft.com/office/drawing/2010/main" val="0"/>
+                        </a:ext>
+                      </a:extLst>
+                    </a:blip>
                     <a:stretch>
                       <a:fillRect/>
                     </a:stretch>
@@ -917,7 +960,7 @@
                   <pic:spPr>
                     <a:xfrm>
                       <a:off x="0" y="0"/>
-                      <a:ext cx="5485534" cy="628844"/>
+                      <a:ext cx="5645356" cy="4262209"/>
                     </a:xfrm>
                     <a:prstGeom prst="rect">
                       <a:avLst/>
@@ -938,17 +981,32 @@
           <w:rFonts w:ascii="Courier New" w:hAnsi="Courier New" w:cs="Courier New"/>
         </w:rPr>
       </w:pPr>
+      <w:bookmarkStart w:id="0" w:name="_Ref34540642"/>
       <w:r>
         <w:t xml:space="preserve">Figure </w:t>
       </w:r>
-      <w:fldSimple w:instr=" SEQ Figure \* ARABIC ">
-        <w:r>
-          <w:rPr>
-            <w:noProof/>
-          </w:rPr>
-          <w:t>3</w:t>
-        </w:r>
-      </w:fldSimple>
+      <w:r>
+        <w:fldChar w:fldCharType="begin"/>
+      </w:r>
+      <w:r>
+        <w:instrText xml:space="preserve"> SEQ Figure \* ARABIC </w:instrText>
+      </w:r>
+      <w:r>
+        <w:fldChar w:fldCharType="separate"/>
+      </w:r>
+      <w:r>
+        <w:rPr>
+          <w:noProof/>
+        </w:rPr>
+        <w:t>4</w:t>
+      </w:r>
+      <w:r>
+        <w:rPr>
+          <w:noProof/>
+        </w:rPr>
+        <w:fldChar w:fldCharType="end"/>
+      </w:r>
+      <w:bookmarkEnd w:id="0"/>
       <w:r>
         <w:t xml:space="preserve"> Timer1 Overflow interrupt</w:t>
       </w:r>
@@ -1010,8 +1068,17 @@
           <w:rFonts w:ascii="Courier New" w:hAnsi="Courier New" w:cs="Courier New"/>
           <w:highlight w:val="lightGray"/>
         </w:rPr>
-        <w:t>ISR(TIMER1_OVF_vect){</w:t>
-      </w:r>
+        <w:t>ISR(TIMER1_OVF_</w:t>
+      </w:r>
+      <w:proofErr w:type="gramStart"/>
+      <w:r>
+        <w:rPr>
+          <w:rFonts w:ascii="Courier New" w:hAnsi="Courier New" w:cs="Courier New"/>
+          <w:highlight w:val="lightGray"/>
+        </w:rPr>
+        <w:t>vect){</w:t>
+      </w:r>
+      <w:proofErr w:type="gramEnd"/>
       <w:r>
         <w:rPr>
           <w:rFonts w:ascii="Courier New" w:hAnsi="Courier New" w:cs="Courier New"/>
@@ -1064,6 +1131,415 @@
         </w:rPr>
         <w:t xml:space="preserve"> </w:t>
       </w:r>
+    </w:p>
+    <w:p>
+      <w:pPr>
+        <w:pStyle w:val="Heading1"/>
+      </w:pPr>
+      <w:r>
+        <w:t xml:space="preserve">Part </w:t>
+      </w:r>
+      <w:r>
+        <w:t>2</w:t>
+      </w:r>
+      <w:r>
+        <w:t xml:space="preserve">: </w:t>
+      </w:r>
+      <w:r>
+        <w:t>Pulse width Modulation PWM</w:t>
+      </w:r>
+    </w:p>
+    <w:p>
+      <w:pPr>
+        <w:jc w:val="both"/>
+      </w:pPr>
+      <w:r>
+        <w:t xml:space="preserve">The PWM is one of application of the timers. </w:t>
+      </w:r>
+      <w:r>
+        <w:t xml:space="preserve">It generates a square pulse with programmable pulse width (duty cycle) and frequency. </w:t>
+      </w:r>
+      <w:r>
+        <w:t>It is widely used in controlling speed of motors, dimming of light, clock generation and many other different applications. The PWM use the compare functionality of the timer. If the timer reach</w:t>
+      </w:r>
+      <w:r>
+        <w:t>es</w:t>
+      </w:r>
+      <w:r>
+        <w:t xml:space="preserve"> certain value, the compare register generate</w:t>
+      </w:r>
+      <w:r>
+        <w:t>s</w:t>
+      </w:r>
+      <w:r>
+        <w:t xml:space="preserve"> an interrupt.</w:t>
+      </w:r>
+    </w:p>
+    <w:p>
+      <w:pPr>
+        <w:jc w:val="both"/>
+      </w:pPr>
+      <w:r>
+        <w:t>We will use the PWM to dim the LED.</w:t>
+      </w:r>
+    </w:p>
+    <w:p>
+      <w:pPr>
+        <w:jc w:val="both"/>
+      </w:pPr>
+      <w:r>
+        <w:t xml:space="preserve">Now you should select a high frequency for your timer (prescaler </w:t>
+      </w:r>
+      <w:r>
+        <w:t>= 1).</w:t>
+      </w:r>
+      <w:r>
+        <w:t xml:space="preserve"> The interrupt now is generated from the compare registers not the overflow flags. See </w:t>
+      </w:r>
+      <w:r>
+        <w:fldChar w:fldCharType="begin"/>
+      </w:r>
+      <w:r>
+        <w:instrText xml:space="preserve"> REF _Ref34540642 \h </w:instrText>
+      </w:r>
+      <w:r>
+        <w:fldChar w:fldCharType="separate"/>
+      </w:r>
+      <w:r>
+        <w:t xml:space="preserve">Figure </w:t>
+      </w:r>
+      <w:r>
+        <w:rPr>
+          <w:noProof/>
+        </w:rPr>
+        <w:t>4</w:t>
+      </w:r>
+      <w:r>
+        <w:fldChar w:fldCharType="end"/>
+      </w:r>
+      <w:r>
+        <w:t xml:space="preserve"> above. </w:t>
+      </w:r>
+    </w:p>
+    <w:p>
+      <w:pPr>
+        <w:jc w:val="both"/>
+        <w:rPr>
+          <w:b/>
+          <w:bCs/>
+          <w:sz w:val="24"/>
+          <w:szCs w:val="24"/>
+        </w:rPr>
+      </w:pPr>
+      <w:r>
+        <w:rPr>
+          <w:b/>
+          <w:bCs/>
+          <w:sz w:val="24"/>
+          <w:szCs w:val="24"/>
+        </w:rPr>
+        <w:t xml:space="preserve">Use Timer </w:t>
+      </w:r>
+      <w:r>
+        <w:rPr>
+          <w:b/>
+          <w:bCs/>
+          <w:sz w:val="24"/>
+          <w:szCs w:val="24"/>
+        </w:rPr>
+        <w:t>1</w:t>
+      </w:r>
+      <w:r>
+        <w:rPr>
+          <w:b/>
+          <w:bCs/>
+          <w:sz w:val="24"/>
+          <w:szCs w:val="24"/>
+        </w:rPr>
+        <w:t xml:space="preserve">: </w:t>
+      </w:r>
+      <w:r>
+        <w:rPr>
+          <w:b/>
+          <w:bCs/>
+          <w:sz w:val="24"/>
+          <w:szCs w:val="24"/>
+        </w:rPr>
+        <w:t>16</w:t>
+      </w:r>
+      <w:r>
+        <w:rPr>
+          <w:b/>
+          <w:bCs/>
+          <w:sz w:val="24"/>
+          <w:szCs w:val="24"/>
+        </w:rPr>
+        <w:t>-bit timer</w:t>
+      </w:r>
+    </w:p>
+    <w:p>
+      <w:pPr>
+        <w:jc w:val="both"/>
+      </w:pPr>
+    </w:p>
+    <w:p>
+      <w:pPr>
+        <w:jc w:val="both"/>
+        <w:rPr>
+          <w:rFonts w:ascii="Courier New" w:hAnsi="Courier New" w:cs="Courier New"/>
+        </w:rPr>
+      </w:pPr>
+      <w:r>
+        <w:rPr>
+          <w:rFonts w:ascii="Courier New" w:hAnsi="Courier New" w:cs="Courier New"/>
+          <w:highlight w:val="lightGray"/>
+        </w:rPr>
+        <w:t>Set OCIE</w:t>
+      </w:r>
+      <w:r>
+        <w:rPr>
+          <w:rFonts w:ascii="Courier New" w:hAnsi="Courier New" w:cs="Courier New"/>
+          <w:highlight w:val="lightGray"/>
+        </w:rPr>
+        <w:t>1</w:t>
+      </w:r>
+      <w:r>
+        <w:rPr>
+          <w:rFonts w:ascii="Courier New" w:hAnsi="Courier New" w:cs="Courier New"/>
+          <w:highlight w:val="lightGray"/>
+        </w:rPr>
+        <w:t>B</w:t>
+      </w:r>
+      <w:r>
+        <w:rPr>
+          <w:rFonts w:ascii="Courier New" w:hAnsi="Courier New" w:cs="Courier New"/>
+          <w:highlight w:val="lightGray"/>
+        </w:rPr>
+        <w:t xml:space="preserve"> &amp; OCIE</w:t>
+      </w:r>
+      <w:r>
+        <w:rPr>
+          <w:rFonts w:ascii="Courier New" w:hAnsi="Courier New" w:cs="Courier New"/>
+          <w:highlight w:val="lightGray"/>
+        </w:rPr>
+        <w:t>1</w:t>
+      </w:r>
+      <w:r>
+        <w:rPr>
+          <w:rFonts w:ascii="Courier New" w:hAnsi="Courier New" w:cs="Courier New"/>
+          <w:highlight w:val="lightGray"/>
+        </w:rPr>
+        <w:t>A</w:t>
+      </w:r>
+      <w:r>
+        <w:rPr>
+          <w:rFonts w:ascii="Courier New" w:hAnsi="Courier New" w:cs="Courier New"/>
+          <w:highlight w:val="lightGray"/>
+        </w:rPr>
+        <w:t xml:space="preserve"> on the TIMSK</w:t>
+      </w:r>
+      <w:r>
+        <w:rPr>
+          <w:rFonts w:ascii="Courier New" w:hAnsi="Courier New" w:cs="Courier New"/>
+          <w:highlight w:val="lightGray"/>
+        </w:rPr>
+        <w:t>1</w:t>
+      </w:r>
+      <w:r>
+        <w:rPr>
+          <w:rFonts w:ascii="Courier New" w:hAnsi="Courier New" w:cs="Courier New"/>
+          <w:highlight w:val="lightGray"/>
+        </w:rPr>
+        <w:t xml:space="preserve"> register</w:t>
+      </w:r>
+      <w:r>
+        <w:rPr>
+          <w:rFonts w:ascii="Courier New" w:hAnsi="Courier New" w:cs="Courier New"/>
+        </w:rPr>
+        <w:t xml:space="preserve"> </w:t>
+      </w:r>
+    </w:p>
+    <w:p>
+      <w:pPr>
+        <w:jc w:val="both"/>
+        <w:rPr>
+          <w:b/>
+          <w:bCs/>
+          <w:sz w:val="24"/>
+          <w:szCs w:val="24"/>
+        </w:rPr>
+      </w:pPr>
+      <w:r>
+        <w:rPr>
+          <w:b/>
+          <w:bCs/>
+          <w:sz w:val="24"/>
+          <w:szCs w:val="24"/>
+        </w:rPr>
+        <w:t xml:space="preserve">Set the value of compare registers: </w:t>
+      </w:r>
+    </w:p>
+    <w:p>
+      <w:pPr>
+        <w:jc w:val="both"/>
+        <w:rPr>
+          <w:rFonts w:ascii="Courier New" w:hAnsi="Courier New" w:cs="Courier New"/>
+        </w:rPr>
+      </w:pPr>
+      <w:r>
+        <w:rPr>
+          <w:rFonts w:ascii="Courier New" w:hAnsi="Courier New" w:cs="Courier New"/>
+          <w:highlight w:val="lightGray"/>
+        </w:rPr>
+        <w:t>OCR1A &amp; OCR1B</w:t>
+      </w:r>
+    </w:p>
+    <w:p>
+      <w:pPr>
+        <w:jc w:val="both"/>
+        <w:rPr>
+          <w:sz w:val="24"/>
+          <w:szCs w:val="24"/>
+        </w:rPr>
+      </w:pPr>
+      <w:r>
+        <w:rPr>
+          <w:sz w:val="24"/>
+          <w:szCs w:val="24"/>
+        </w:rPr>
+        <w:t>Their values will determine the duty cycle</w:t>
+      </w:r>
+      <w:r>
+        <w:rPr>
+          <w:sz w:val="24"/>
+          <w:szCs w:val="24"/>
+        </w:rPr>
+        <w:t>.</w:t>
+      </w:r>
+    </w:p>
+    <w:p>
+      <w:pPr>
+        <w:jc w:val="both"/>
+        <w:rPr>
+          <w:sz w:val="24"/>
+          <w:szCs w:val="24"/>
+        </w:rPr>
+      </w:pPr>
+      <w:r>
+        <w:rPr>
+          <w:sz w:val="24"/>
+          <w:szCs w:val="24"/>
+        </w:rPr>
+        <w:t>Define the ISR when the compared value is reached for each compare register</w:t>
+      </w:r>
+      <w:r>
+        <w:rPr>
+          <w:sz w:val="24"/>
+          <w:szCs w:val="24"/>
+        </w:rPr>
+        <w:t>. One should switch on the LED and the other switch it off.</w:t>
+      </w:r>
+    </w:p>
+    <w:p>
+      <w:pPr>
+        <w:jc w:val="both"/>
+        <w:rPr>
+          <w:rFonts w:ascii="Courier New" w:hAnsi="Courier New" w:cs="Courier New"/>
+          <w:highlight w:val="lightGray"/>
+        </w:rPr>
+      </w:pPr>
+      <w:r>
+        <w:rPr>
+          <w:rFonts w:ascii="Courier New" w:hAnsi="Courier New" w:cs="Courier New"/>
+          <w:highlight w:val="lightGray"/>
+        </w:rPr>
+        <w:t>ISR(TIMER1_COMPA_vect)</w:t>
+      </w:r>
+    </w:p>
+    <w:p>
+      <w:pPr>
+        <w:jc w:val="both"/>
+        <w:rPr>
+          <w:rFonts w:ascii="Courier New" w:hAnsi="Courier New" w:cs="Courier New"/>
+        </w:rPr>
+      </w:pPr>
+      <w:r>
+        <w:rPr>
+          <w:rFonts w:ascii="Courier New" w:hAnsi="Courier New" w:cs="Courier New"/>
+          <w:highlight w:val="lightGray"/>
+        </w:rPr>
+        <w:t>ISR(TIMER1_COMPA_vect)</w:t>
+      </w:r>
+    </w:p>
+    <w:p>
+      <w:pPr>
+        <w:jc w:val="both"/>
+        <w:rPr>
+          <w:rFonts w:ascii="Courier New" w:hAnsi="Courier New" w:cs="Courier New"/>
+        </w:rPr>
+      </w:pPr>
+    </w:p>
+    <w:p>
+      <w:pPr>
+        <w:jc w:val="both"/>
+        <w:rPr>
+          <w:b/>
+          <w:bCs/>
+          <w:sz w:val="24"/>
+          <w:szCs w:val="24"/>
+        </w:rPr>
+      </w:pPr>
+      <w:r>
+        <w:rPr>
+          <w:b/>
+          <w:bCs/>
+          <w:sz w:val="24"/>
+          <w:szCs w:val="24"/>
+        </w:rPr>
+        <w:t xml:space="preserve">Additional work: </w:t>
+      </w:r>
+    </w:p>
+    <w:p>
+      <w:pPr>
+        <w:jc w:val="both"/>
+        <w:rPr>
+          <w:sz w:val="24"/>
+          <w:szCs w:val="24"/>
+        </w:rPr>
+      </w:pPr>
+      <w:bookmarkStart w:id="1" w:name="_GoBack"/>
+      <w:r>
+        <w:rPr>
+          <w:sz w:val="24"/>
+          <w:szCs w:val="24"/>
+        </w:rPr>
+        <w:t>Try to generate a variable dimming LED while the code is running.</w:t>
+      </w:r>
+    </w:p>
+    <w:bookmarkEnd w:id="1"/>
+    <w:p>
+      <w:pPr>
+        <w:jc w:val="both"/>
+        <w:rPr>
+          <w:rFonts w:ascii="Courier New" w:hAnsi="Courier New" w:cs="Courier New"/>
+        </w:rPr>
+      </w:pPr>
+    </w:p>
+    <w:p>
+      <w:pPr>
+        <w:jc w:val="both"/>
+        <w:rPr>
+          <w:rFonts w:ascii="Courier New" w:hAnsi="Courier New" w:cs="Courier New"/>
+        </w:rPr>
+      </w:pPr>
+    </w:p>
+    <w:p>
+      <w:pPr>
+        <w:jc w:val="both"/>
+        <w:rPr>
+          <w:rFonts w:ascii="Courier New" w:hAnsi="Courier New" w:cs="Courier New"/>
+        </w:rPr>
+      </w:pPr>
     </w:p>
     <w:p>
       <w:pPr>
@@ -2425,4 +2901,16 @@
     </a:ext>
   </a:extLst>
 </a:theme>
+</file>
+
+<file path=customXml/item1.xml><?xml version="1.0" encoding="utf-8"?>
+<b:Sources xmlns:b="http://schemas.openxmlformats.org/officeDocument/2006/bibliography" xmlns="http://schemas.openxmlformats.org/officeDocument/2006/bibliography" SelectedStyle="\APASixthEditionOfficeOnline.xsl" StyleName="APA" Version="6"/>
+</file>
+
+<file path=customXml/itemProps1.xml><?xml version="1.0" encoding="utf-8"?>
+<ds:datastoreItem xmlns:ds="http://schemas.openxmlformats.org/officeDocument/2006/customXml" ds:itemID="{3B57F89E-43C4-4C77-BF86-508C86D5BCA3}">
+  <ds:schemaRefs>
+    <ds:schemaRef ds:uri="http://schemas.openxmlformats.org/officeDocument/2006/bibliography"/>
+  </ds:schemaRefs>
+</ds:datastoreItem>
 </file>
</xml_diff>